<commit_message>
I progressed with the server debugging.
</commit_message>
<xml_diff>
--- a/קובץ קונבנציות.docx
+++ b/קובץ קונבנציות.docx
@@ -519,7 +519,15 @@
           <w:sz w:val="24"/>
           <w:szCs w:val="24"/>
         </w:rPr>
-        <w:t>constractor</w:t>
+        <w:t>constru</w:t>
+      </w:r>
+      <w:r>
+        <w:rPr>
+          <w:b/>
+          <w:sz w:val="24"/>
+          <w:szCs w:val="24"/>
+        </w:rPr>
+        <w:t>ctor</w:t>
       </w:r>
       <w:r>
         <w:rPr>
@@ -575,7 +583,6 @@
           <w:b/>
           <w:sz w:val="24"/>
           <w:szCs w:val="24"/>
-          <w:rtl/>
         </w:rPr>
       </w:pPr>
       <w:r>
@@ -623,6 +630,51 @@
           <w:rtl/>
         </w:rPr>
         <w:t>. זה מבצע סידור להזח</w:t>
+      </w:r>
+      <w:r>
+        <w:rPr>
+          <w:rFonts w:hint="cs"/>
+          <w:b/>
+          <w:sz w:val="24"/>
+          <w:szCs w:val="24"/>
+          <w:rtl/>
+        </w:rPr>
+        <w:t>ות.</w:t>
+      </w:r>
+    </w:p>
+    <w:p>
+      <w:pPr>
+        <w:pStyle w:val="a3"/>
+        <w:numPr>
+          <w:ilvl w:val="0"/>
+          <w:numId w:val="1"/>
+        </w:numPr>
+        <w:rPr>
+          <w:b/>
+          <w:sz w:val="24"/>
+          <w:szCs w:val="24"/>
+          <w:rtl/>
+        </w:rPr>
+      </w:pPr>
+      <w:r>
+        <w:rPr>
+          <w:rFonts w:hint="cs"/>
+          <w:b/>
+          <w:sz w:val="24"/>
+          <w:szCs w:val="24"/>
+          <w:rtl/>
+        </w:rPr>
+        <w:t>בכל הערה של פונקציה יש להוסיף בסוגריים את שמך</w:t>
+      </w:r>
+      <w:r>
+        <w:rPr>
+          <w:rFonts w:hint="cs"/>
+          <w:b/>
+          <w:sz w:val="24"/>
+          <w:szCs w:val="24"/>
+          <w:rtl/>
+        </w:rPr>
+        <w:t xml:space="preserve"> (לא תקף לשרת, רק ללקוח)</w:t>
       </w:r>
       <w:bookmarkStart w:id="0" w:name="_GoBack"/>
       <w:bookmarkEnd w:id="0"/>
@@ -634,7 +686,7 @@
           <w:szCs w:val="24"/>
           <w:rtl/>
         </w:rPr>
-        <w:t>ות.</w:t>
+        <w:t>.</w:t>
       </w:r>
     </w:p>
     <w:sectPr>

</xml_diff>